<commit_message>
updated study materials y = mem[3];
</commit_message>
<xml_diff>
--- a/Study Materials/ProtocolMaterials/20111031FinalProtocolScriptv3.docx
+++ b/Study Materials/ProtocolMaterials/20111031FinalProtocolScriptv3.docx
@@ -579,6 +579,18 @@
         </w:numPr>
       </w:pPr>
       <w:r>
+        <w:t>[IF ONE PERSON OR SMALL GROUP OF PEOPLE] What is your relationship with this person/people?</w:t>
+      </w:r>
+    </w:p>
+    <w:p>
+      <w:pPr>
+        <w:pStyle w:val="ListParagraph"/>
+        <w:numPr>
+          <w:ilvl w:val="2"/>
+          <w:numId w:val="1"/>
+        </w:numPr>
+      </w:pPr>
+      <w:r>
         <w:t xml:space="preserve">Do you currently share </w:t>
       </w:r>
       <w:r>
@@ -686,6 +698,18 @@
         </w:numPr>
       </w:pPr>
       <w:r>
+        <w:t>[IF ONE PERSON OR SMALL GROUP OF PEOPLE] What is your relationship with this person/people?</w:t>
+      </w:r>
+    </w:p>
+    <w:p>
+      <w:pPr>
+        <w:pStyle w:val="ListParagraph"/>
+        <w:numPr>
+          <w:ilvl w:val="2"/>
+          <w:numId w:val="1"/>
+        </w:numPr>
+      </w:pPr>
+      <w:r>
         <w:t>Do you currently share</w:t>
       </w:r>
       <w:r>
@@ -1175,6 +1199,21 @@
           <w:numId w:val="2"/>
         </w:numPr>
       </w:pPr>
+      <w:r>
+        <w:t>Why would you want to share it with a smaller group of people?</w:t>
+      </w:r>
+    </w:p>
+    <w:p>
+      <w:pPr>
+        <w:pStyle w:val="ListParagraph"/>
+        <w:numPr>
+          <w:ilvl w:val="0"/>
+          <w:numId w:val="2"/>
+        </w:numPr>
+      </w:pPr>
+      <w:r>
+        <w:t>We’re still trying to improve this study.  Can you provide us with any feedback about texting in your potential posts or the nightly surveys?</w:t>
+      </w:r>
     </w:p>
     <w:p/>
     <w:p>
@@ -1193,97 +1232,6 @@
     <w:p>
       <w:r>
         <w:t>Thank you – those are all the questions we have.  Thank you for participating.  Here is your payment.  Please sign here [PAY AND GET SIGNATURE FOR PAYMENT]</w:t>
-      </w:r>
-    </w:p>
-    <w:p>
-      <w:pPr>
-        <w:rPr>
-          <w:sz w:val="100"/>
-        </w:rPr>
-      </w:pPr>
-      <w:r>
-        <w:br w:type="page"/>
-      </w:r>
-      <w:r>
-        <w:rPr>
-          <w:b/>
-          <w:sz w:val="100"/>
-        </w:rPr>
-        <w:t>1:</w:t>
-      </w:r>
-      <w:r>
-        <w:rPr>
-          <w:sz w:val="100"/>
-        </w:rPr>
-        <w:t xml:space="preserve"> Never</w:t>
-      </w:r>
-    </w:p>
-    <w:p>
-      <w:pPr>
-        <w:rPr>
-          <w:sz w:val="100"/>
-        </w:rPr>
-      </w:pPr>
-      <w:r>
-        <w:rPr>
-          <w:b/>
-          <w:sz w:val="100"/>
-        </w:rPr>
-        <w:t>2</w:t>
-      </w:r>
-    </w:p>
-    <w:p>
-      <w:pPr>
-        <w:rPr>
-          <w:sz w:val="100"/>
-        </w:rPr>
-      </w:pPr>
-      <w:r>
-        <w:rPr>
-          <w:b/>
-          <w:sz w:val="100"/>
-        </w:rPr>
-        <w:t>3:</w:t>
-      </w:r>
-      <w:r>
-        <w:rPr>
-          <w:sz w:val="100"/>
-        </w:rPr>
-        <w:t xml:space="preserve"> Sometimes</w:t>
-      </w:r>
-    </w:p>
-    <w:p>
-      <w:pPr>
-        <w:rPr>
-          <w:sz w:val="100"/>
-        </w:rPr>
-      </w:pPr>
-      <w:r>
-        <w:rPr>
-          <w:b/>
-          <w:sz w:val="100"/>
-        </w:rPr>
-        <w:t>4</w:t>
-      </w:r>
-    </w:p>
-    <w:p>
-      <w:pPr>
-        <w:rPr>
-          <w:sz w:val="100"/>
-        </w:rPr>
-      </w:pPr>
-      <w:r>
-        <w:rPr>
-          <w:b/>
-          <w:sz w:val="100"/>
-        </w:rPr>
-        <w:t>5:</w:t>
-      </w:r>
-      <w:r>
-        <w:rPr>
-          <w:sz w:val="100"/>
-        </w:rPr>
-        <w:t xml:space="preserve"> Very often</w:t>
       </w:r>
     </w:p>
     <w:p>
@@ -1563,7 +1511,7 @@
         <w:ind w:left="2160" w:hanging="180"/>
       </w:pPr>
     </w:lvl>
-    <w:lvl w:ilvl="3" w:tplc="0409000F" w:tentative="1">
+    <w:lvl w:ilvl="3" w:tplc="0409000F">
       <w:start w:val="1"/>
       <w:numFmt w:val="decimal"/>
       <w:lvlText w:val="%4."/>

</xml_diff>